<commit_message>
added the PDF documents for week 12
</commit_message>
<xml_diff>
--- a/week_11/Comparison of R.docx
+++ b/week_11/Comparison of R.docx
@@ -33,20 +33,8 @@
           <w:color w:val="2B2B2B"/>
           <w:shd w:val="clear" w:color="auto" w:fill="FFFFFF"/>
         </w:rPr>
-        <w:t xml:space="preserve">Comparison of R/Python for </w:t>
+        <w:t>Comparison of R/Python for XGBoost</w:t>
       </w:r>
-      <w:proofErr w:type="spellStart"/>
-      <w:r>
-        <w:rPr>
-          <w:rFonts w:ascii="Times New Roman" w:hAnsi="Times New Roman" w:cs="Times New Roman"/>
-          <w:b/>
-          <w:bCs/>
-          <w:color w:val="2B2B2B"/>
-          <w:shd w:val="clear" w:color="auto" w:fill="FFFFFF"/>
-        </w:rPr>
-        <w:t>XGBoost</w:t>
-      </w:r>
-      <w:proofErr w:type="spellEnd"/>
     </w:p>
     <w:p>
       <w:pPr>
@@ -81,41 +69,7 @@
           <w:color w:val="2B2B2B"/>
           <w:shd w:val="clear" w:color="auto" w:fill="FFFFFF"/>
         </w:rPr>
-        <w:t>1)</w:t>
-      </w:r>
-      <w:r>
-        <w:rPr>
-          <w:rFonts w:ascii="Times New Roman" w:hAnsi="Times New Roman" w:cs="Times New Roman"/>
-          <w:color w:val="2B2B2B"/>
-          <w:shd w:val="clear" w:color="auto" w:fill="FFFFFF"/>
-        </w:rPr>
-        <w:t xml:space="preserve"> </w:t>
-      </w:r>
-      <w:r>
-        <w:rPr>
-          <w:rFonts w:ascii="Times New Roman" w:hAnsi="Times New Roman" w:cs="Times New Roman"/>
-          <w:color w:val="2B2B2B"/>
-          <w:shd w:val="clear" w:color="auto" w:fill="FFFFFF"/>
-        </w:rPr>
-        <w:t xml:space="preserve">Compare the accuracy values of </w:t>
-      </w:r>
-      <w:proofErr w:type="spellStart"/>
-      <w:r>
-        <w:rPr>
-          <w:rFonts w:ascii="Times New Roman" w:hAnsi="Times New Roman" w:cs="Times New Roman"/>
-          <w:color w:val="2B2B2B"/>
-          <w:shd w:val="clear" w:color="auto" w:fill="FFFFFF"/>
-        </w:rPr>
-        <w:t>XGBoost</w:t>
-      </w:r>
-      <w:proofErr w:type="spellEnd"/>
-      <w:r>
-        <w:rPr>
-          <w:rFonts w:ascii="Times New Roman" w:hAnsi="Times New Roman" w:cs="Times New Roman"/>
-          <w:color w:val="2B2B2B"/>
-          <w:shd w:val="clear" w:color="auto" w:fill="FFFFFF"/>
-        </w:rPr>
-        <w:t xml:space="preserve"> models fit on the newly created data, for the following sizes of datasets. Along with accuracy, report the time taken for computing the results. Report your results in a table with the following schema.</w:t>
+        <w:t>1) Compare the accuracy values of XGBoost models fit on the newly created data, for the following sizes of datasets. Along with accuracy, report the time taken for computing the results. Report your results in a table with the following schema.</w:t>
       </w:r>
     </w:p>
     <w:tbl>
@@ -158,27 +112,15 @@
                 <w14:ligatures w14:val="none"/>
               </w:rPr>
             </w:pPr>
-            <w:proofErr w:type="spellStart"/>
-            <w:r>
-              <w:rPr>
-                <w:rFonts w:ascii="Times New Roman" w:eastAsia="Times New Roman" w:hAnsi="Times New Roman" w:cs="Times New Roman"/>
-                <w:color w:val="000000"/>
-                <w:kern w:val="0"/>
-                <w14:ligatures w14:val="none"/>
-              </w:rPr>
-              <w:t>XGBoost</w:t>
-            </w:r>
-            <w:proofErr w:type="spellEnd"/>
-            <w:r>
-              <w:rPr>
-                <w:rFonts w:ascii="Times New Roman" w:eastAsia="Times New Roman" w:hAnsi="Times New Roman" w:cs="Times New Roman"/>
-                <w:color w:val="000000"/>
-                <w:kern w:val="0"/>
-                <w14:ligatures w14:val="none"/>
-              </w:rPr>
-              <w:t xml:space="preserve"> in R – direct use of </w:t>
-            </w:r>
-            <w:proofErr w:type="spellStart"/>
+            <w:r>
+              <w:rPr>
+                <w:rFonts w:ascii="Times New Roman" w:eastAsia="Times New Roman" w:hAnsi="Times New Roman" w:cs="Times New Roman"/>
+                <w:color w:val="000000"/>
+                <w:kern w:val="0"/>
+                <w14:ligatures w14:val="none"/>
+              </w:rPr>
+              <w:t xml:space="preserve">XGBoost in R – direct use of </w:t>
+            </w:r>
             <w:proofErr w:type="gramStart"/>
             <w:r>
               <w:rPr>
@@ -187,17 +129,7 @@
                 <w:kern w:val="0"/>
                 <w14:ligatures w14:val="none"/>
               </w:rPr>
-              <w:t>xgboost</w:t>
-            </w:r>
-            <w:proofErr w:type="spellEnd"/>
-            <w:r>
-              <w:rPr>
-                <w:rFonts w:ascii="Times New Roman" w:eastAsia="Times New Roman" w:hAnsi="Times New Roman" w:cs="Times New Roman"/>
-                <w:color w:val="000000"/>
-                <w:kern w:val="0"/>
-                <w14:ligatures w14:val="none"/>
-              </w:rPr>
-              <w:t>(</w:t>
+              <w:t>xgboost(</w:t>
             </w:r>
             <w:proofErr w:type="gramEnd"/>
             <w:r>
@@ -988,6 +920,15 @@
               </w:rPr>
               <w:t>0.99</w:t>
             </w:r>
+            <w:r>
+              <w:rPr>
+                <w:rFonts w:ascii="Times New Roman" w:eastAsia="Times New Roman" w:hAnsi="Times New Roman" w:cs="Times New Roman"/>
+                <w:color w:val="000000"/>
+                <w:kern w:val="0"/>
+                <w14:ligatures w14:val="none"/>
+              </w:rPr>
+              <w:t>29</w:t>
+            </w:r>
           </w:p>
         </w:tc>
         <w:tc>
@@ -1022,7 +963,7 @@
                 <w:kern w:val="0"/>
                 <w14:ligatures w14:val="none"/>
               </w:rPr>
-              <w:t>9923</w:t>
+              <w:t>129.8</w:t>
             </w:r>
           </w:p>
         </w:tc>
@@ -1167,25 +1108,14 @@
                 <w14:ligatures w14:val="none"/>
               </w:rPr>
             </w:pPr>
-            <w:proofErr w:type="spellStart"/>
-            <w:r>
-              <w:rPr>
-                <w:rFonts w:ascii="Times New Roman" w:eastAsia="Times New Roman" w:hAnsi="Times New Roman" w:cs="Times New Roman"/>
-                <w:color w:val="000000"/>
-                <w:kern w:val="0"/>
-                <w14:ligatures w14:val="none"/>
-              </w:rPr>
-              <w:t>XGBoost</w:t>
-            </w:r>
-            <w:proofErr w:type="spellEnd"/>
-            <w:r>
-              <w:rPr>
-                <w:rFonts w:ascii="Times New Roman" w:eastAsia="Times New Roman" w:hAnsi="Times New Roman" w:cs="Times New Roman"/>
-                <w:color w:val="000000"/>
-                <w:kern w:val="0"/>
-                <w14:ligatures w14:val="none"/>
-              </w:rPr>
-              <w:t xml:space="preserve"> in R – via caret, with 5-fold CV simple cross-validation</w:t>
+            <w:r>
+              <w:rPr>
+                <w:rFonts w:ascii="Times New Roman" w:eastAsia="Times New Roman" w:hAnsi="Times New Roman" w:cs="Times New Roman"/>
+                <w:color w:val="000000"/>
+                <w:kern w:val="0"/>
+                <w14:ligatures w14:val="none"/>
+              </w:rPr>
+              <w:t>XGBoost in R – via caret, with 5-fold CV simple cross-validation</w:t>
             </w:r>
           </w:p>
         </w:tc>
@@ -1991,7 +1921,16 @@
                 <w:kern w:val="0"/>
                 <w14:ligatures w14:val="none"/>
               </w:rPr>
-              <w:t>16086</w:t>
+              <w:t>50</w:t>
+            </w:r>
+            <w:r>
+              <w:rPr>
+                <w:rFonts w:ascii="Times New Roman" w:eastAsia="Times New Roman" w:hAnsi="Times New Roman" w:cs="Times New Roman"/>
+                <w:color w:val="000000"/>
+                <w:kern w:val="0"/>
+                <w14:ligatures w14:val="none"/>
+              </w:rPr>
+              <w:t>856</w:t>
             </w:r>
           </w:p>
         </w:tc>
@@ -2136,25 +2075,14 @@
                 <w14:ligatures w14:val="none"/>
               </w:rPr>
             </w:pPr>
-            <w:proofErr w:type="spellStart"/>
-            <w:r>
-              <w:rPr>
-                <w:rFonts w:ascii="Times New Roman" w:eastAsia="Times New Roman" w:hAnsi="Times New Roman" w:cs="Times New Roman"/>
-                <w:color w:val="000000"/>
-                <w:kern w:val="0"/>
-                <w14:ligatures w14:val="none"/>
-              </w:rPr>
-              <w:t>XGBoost</w:t>
-            </w:r>
-            <w:proofErr w:type="spellEnd"/>
-            <w:r>
-              <w:rPr>
-                <w:rFonts w:ascii="Times New Roman" w:eastAsia="Times New Roman" w:hAnsi="Times New Roman" w:cs="Times New Roman"/>
-                <w:color w:val="000000"/>
-                <w:kern w:val="0"/>
-                <w14:ligatures w14:val="none"/>
-              </w:rPr>
-              <w:t xml:space="preserve"> in Python via scikit-learn and 5-fold CV</w:t>
+            <w:r>
+              <w:rPr>
+                <w:rFonts w:ascii="Times New Roman" w:eastAsia="Times New Roman" w:hAnsi="Times New Roman" w:cs="Times New Roman"/>
+                <w:color w:val="000000"/>
+                <w:kern w:val="0"/>
+                <w14:ligatures w14:val="none"/>
+              </w:rPr>
+              <w:t>XGBoost in Python via scikit-learn and 5-fold CV</w:t>
             </w:r>
           </w:p>
         </w:tc>
@@ -2984,36 +2912,14 @@
         <w:rPr>
           <w:rFonts w:ascii="Times New Roman" w:hAnsi="Times New Roman" w:cs="Times New Roman"/>
         </w:rPr>
-        <w:t xml:space="preserve">The tables show the performance of </w:t>
+        <w:t xml:space="preserve">The tables show the performance of XGBoost implemented in different ways across varying sample sizes. The direct R implementation (using </w:t>
       </w:r>
-      <w:proofErr w:type="spellStart"/>
-      <w:r>
-        <w:rPr>
-          <w:rFonts w:ascii="Times New Roman" w:hAnsi="Times New Roman" w:cs="Times New Roman"/>
-        </w:rPr>
-        <w:t>XGBoost</w:t>
-      </w:r>
-      <w:proofErr w:type="spellEnd"/>
-      <w:r>
-        <w:rPr>
-          <w:rFonts w:ascii="Times New Roman" w:hAnsi="Times New Roman" w:cs="Times New Roman"/>
-        </w:rPr>
-        <w:t xml:space="preserve"> implemented in different ways across varying sample sizes. The direct R implementation (using </w:t>
-      </w:r>
-      <w:proofErr w:type="spellStart"/>
       <w:proofErr w:type="gramStart"/>
       <w:r>
         <w:rPr>
           <w:rFonts w:ascii="Times New Roman" w:hAnsi="Times New Roman" w:cs="Times New Roman"/>
         </w:rPr>
-        <w:t>xgboost</w:t>
-      </w:r>
-      <w:proofErr w:type="spellEnd"/>
-      <w:r>
-        <w:rPr>
-          <w:rFonts w:ascii="Times New Roman" w:hAnsi="Times New Roman" w:cs="Times New Roman"/>
-        </w:rPr>
-        <w:t>(</w:t>
+        <w:t>xgboost(</w:t>
       </w:r>
       <w:proofErr w:type="gramEnd"/>
       <w:r>
@@ -3050,27 +2956,7 @@
         <w:rPr>
           <w:color w:val="2B2B2B"/>
         </w:rPr>
-        <w:t xml:space="preserve"> </w:t>
-      </w:r>
-      <w:r>
-        <w:rPr>
-          <w:color w:val="2B2B2B"/>
-        </w:rPr>
-        <w:t xml:space="preserve">Based on the results, which approach to leveraging </w:t>
-      </w:r>
-      <w:proofErr w:type="spellStart"/>
-      <w:r>
-        <w:rPr>
-          <w:color w:val="2B2B2B"/>
-        </w:rPr>
-        <w:t>XGBoost</w:t>
-      </w:r>
-      <w:proofErr w:type="spellEnd"/>
-      <w:r>
-        <w:rPr>
-          <w:color w:val="2B2B2B"/>
-        </w:rPr>
-        <w:t xml:space="preserve"> would you recommend? Explain the rationale for your recommendation.</w:t>
+        <w:t xml:space="preserve"> Based on the results, which approach to leveraging XGBoost would you recommend? Explain the rationale for your recommendation.</w:t>
       </w:r>
     </w:p>
     <w:p>
@@ -3087,39 +2973,19 @@
         </w:rPr>
         <w:t xml:space="preserve">I would recommend the direct R implementation using </w:t>
       </w:r>
-      <w:proofErr w:type="spellStart"/>
       <w:proofErr w:type="gramStart"/>
       <w:r>
         <w:rPr>
           <w:rFonts w:ascii="Times New Roman" w:hAnsi="Times New Roman" w:cs="Times New Roman"/>
         </w:rPr>
-        <w:t>xgboost</w:t>
-      </w:r>
-      <w:proofErr w:type="spellEnd"/>
-      <w:r>
-        <w:rPr>
-          <w:rFonts w:ascii="Times New Roman" w:hAnsi="Times New Roman" w:cs="Times New Roman"/>
-        </w:rPr>
-        <w:t>(</w:t>
+        <w:t>xgboost(</w:t>
       </w:r>
       <w:proofErr w:type="gramEnd"/>
       <w:r>
         <w:rPr>
           <w:rFonts w:ascii="Times New Roman" w:hAnsi="Times New Roman" w:cs="Times New Roman"/>
         </w:rPr>
-        <w:t xml:space="preserve">) for most use cases. The rationale is that it provides comparable accuracy to other methods (often within 0.01-0.02) while being dramatically faster - up to 100x faster than R's caret for larger datasets. The Python implementation is a good alternative if working in a Python ecosystem, as it's faster than R's caret while maintaining similar accuracy. The caret implementation should only be used if its additional features (like automated parameter tuning) are </w:t>
-      </w:r>
-      <w:r>
-        <w:rPr>
-          <w:rFonts w:ascii="Times New Roman" w:hAnsi="Times New Roman" w:cs="Times New Roman"/>
-        </w:rPr>
-        <w:t>necessary</w:t>
-      </w:r>
-      <w:r>
-        <w:rPr>
-          <w:rFonts w:ascii="Times New Roman" w:hAnsi="Times New Roman" w:cs="Times New Roman"/>
-        </w:rPr>
-        <w:t>, as its computational overhead is substantial. For large-scale applications where performance matters, the direct R implementation offers the best balance of speed and accuracy.</w:t>
+        <w:t>) for most use cases. The rationale is that it provides comparable accuracy to other methods (often within 0.01-0.02) while being dramatically faster - up to 100x faster than R's caret for larger datasets. The Python implementation is a good alternative if working in a Python ecosystem, as it's faster than R's caret while maintaining similar accuracy. The caret implementation should only be used if its additional features (like automated parameter tuning) are necessary, as its computational overhead is substantial. For large-scale applications where performance matters, the direct R implementation offers the best balance of speed and accuracy.</w:t>
       </w:r>
     </w:p>
     <w:sectPr>

</xml_diff>